<commit_message>
Tekst uit de template verwijderd
</commit_message>
<xml_diff>
--- a/implementatieplannen/working/Implementatieplan_container.docx
+++ b/implementatieplannen/working/Implementatieplan_container.docx
@@ -4,7 +4,7 @@
   <w:body>
     <w:p>
       <w:pPr>
-        <w:pStyle w:val="Titel"/>
+        <w:pStyle w:val="Title"/>
         <w:jc w:val="center"/>
         <w:rPr>
           <w:rFonts w:ascii="Segoe UI Light" w:hAnsi="Segoe UI Light" w:cs="Segoe UI Light"/>
@@ -12,6 +12,8 @@
           <w:lang w:val="nl-NL"/>
         </w:rPr>
       </w:pPr>
+      <w:bookmarkStart w:id="0" w:name="_GoBack"/>
+      <w:bookmarkEnd w:id="0"/>
       <w:r>
         <w:rPr>
           <w:rFonts w:ascii="Segoe UI Light" w:hAnsi="Segoe UI Light" w:cs="Segoe UI Light"/>
@@ -70,7 +72,7 @@
         <mc:AlternateContent>
           <mc:Choice Requires="wps">
             <w:drawing>
-              <wp:anchor distT="45720" distB="45720" distL="114300" distR="114300" simplePos="0" relativeHeight="251658240" behindDoc="0" locked="0" layoutInCell="1" allowOverlap="1" wp14:anchorId="41E14699" wp14:editId="7A5E2875">
+              <wp:anchor distT="45720" distB="45720" distL="114300" distR="114300" simplePos="0" relativeHeight="251658240" behindDoc="0" locked="0" layoutInCell="1" allowOverlap="1" wp14:anchorId="153B29BD" wp14:editId="19BD0763">
                 <wp:simplePos x="0" y="0"/>
                 <wp:positionH relativeFrom="column">
                   <wp:posOffset>2552700</wp:posOffset>
@@ -238,7 +240,7 @@
           </mc:Choice>
           <mc:Fallback>
             <w:pict>
-              <v:shapetype w14:anchorId="41E14699" id="_x0000_t202" coordsize="21600,21600" o:spt="202" path="m,l,21600r21600,l21600,xe">
+              <v:shapetype w14:anchorId="153B29BD" id="_x0000_t202" coordsize="21600,21600" o:spt="202" path="m,l,21600r21600,l21600,xe">
                 <v:stroke joinstyle="miter"/>
                 <v:path gradientshapeok="t" o:connecttype="rect"/>
               </v:shapetype>
@@ -394,7 +396,7 @@
       <w:sdtContent>
         <w:p>
           <w:pPr>
-            <w:pStyle w:val="Kopvaninhoudsopgave"/>
+            <w:pStyle w:val="TOCHeading"/>
             <w:rPr>
               <w:lang w:val="nl-NL"/>
             </w:rPr>
@@ -408,7 +410,7 @@
         </w:p>
         <w:p>
           <w:pPr>
-            <w:pStyle w:val="Inhopg2"/>
+            <w:pStyle w:val="TOC2"/>
             <w:tabs>
               <w:tab w:val="right" w:leader="dot" w:pos="9350"/>
             </w:tabs>
@@ -502,7 +504,7 @@
         </w:p>
         <w:p>
           <w:pPr>
-            <w:pStyle w:val="Inhopg2"/>
+            <w:pStyle w:val="TOC2"/>
             <w:tabs>
               <w:tab w:val="right" w:leader="dot" w:pos="9350"/>
             </w:tabs>
@@ -575,7 +577,7 @@
         </w:p>
         <w:p>
           <w:pPr>
-            <w:pStyle w:val="Inhopg2"/>
+            <w:pStyle w:val="TOC2"/>
             <w:tabs>
               <w:tab w:val="right" w:leader="dot" w:pos="9350"/>
             </w:tabs>
@@ -648,7 +650,7 @@
         </w:p>
         <w:p>
           <w:pPr>
-            <w:pStyle w:val="Inhopg2"/>
+            <w:pStyle w:val="TOC2"/>
             <w:tabs>
               <w:tab w:val="right" w:leader="dot" w:pos="9350"/>
             </w:tabs>
@@ -721,7 +723,7 @@
         </w:p>
         <w:p>
           <w:pPr>
-            <w:pStyle w:val="Inhopg2"/>
+            <w:pStyle w:val="TOC2"/>
             <w:tabs>
               <w:tab w:val="right" w:leader="dot" w:pos="9350"/>
             </w:tabs>
@@ -823,12 +825,10 @@
         </w:rPr>
         <w:br w:type="page"/>
       </w:r>
-      <w:bookmarkStart w:id="0" w:name="_GoBack"/>
-      <w:bookmarkEnd w:id="0"/>
-    </w:p>
-    <w:p>
-      <w:pPr>
-        <w:pStyle w:val="Kop2"/>
+    </w:p>
+    <w:p>
+      <w:pPr>
+        <w:pStyle w:val="Heading2"/>
         <w:numPr>
           <w:ilvl w:val="0"/>
           <w:numId w:val="0"/>
@@ -861,23 +861,7 @@
           <w:rFonts w:ascii="Segoe UI Light" w:hAnsi="Segoe UI Light" w:cs="Segoe UI Light"/>
           <w:lang w:val="nl-NL"/>
         </w:rPr>
-        <w:t xml:space="preserve">Het doel van de implementatie is om een container te bouwen voor RGB en </w:t>
-      </w:r>
-      <w:proofErr w:type="spellStart"/>
-      <w:r>
-        <w:rPr>
-          <w:rFonts w:ascii="Segoe UI Light" w:hAnsi="Segoe UI Light" w:cs="Segoe UI Light"/>
-          <w:lang w:val="nl-NL"/>
-        </w:rPr>
-        <w:t>Grayscale</w:t>
-      </w:r>
-      <w:proofErr w:type="spellEnd"/>
-      <w:r>
-        <w:rPr>
-          <w:rFonts w:ascii="Segoe UI Light" w:hAnsi="Segoe UI Light" w:cs="Segoe UI Light"/>
-          <w:lang w:val="nl-NL"/>
-        </w:rPr>
-        <w:t xml:space="preserve"> images met een zo snel mogelijke access time</w:t>
+        <w:t>Het doel van de implementatie is om een container te bouwen voor RGB en Grayscale images met een zo snel mogelijke access time</w:t>
       </w:r>
       <w:r>
         <w:rPr>
@@ -889,13 +873,14 @@
     </w:p>
     <w:p>
       <w:pPr>
-        <w:pStyle w:val="Kop2"/>
+        <w:pStyle w:val="Heading2"/>
         <w:numPr>
           <w:ilvl w:val="0"/>
           <w:numId w:val="0"/>
         </w:numPr>
         <w:rPr>
           <w:rFonts w:ascii="Segoe UI Light" w:hAnsi="Segoe UI Light" w:cs="Segoe UI Light"/>
+          <w:i/>
           <w:lang w:val="nl-NL"/>
         </w:rPr>
       </w:pPr>
@@ -908,27 +893,18 @@
         <w:t>Methoden</w:t>
       </w:r>
       <w:bookmarkEnd w:id="2"/>
-    </w:p>
-    <w:p>
-      <w:pPr>
+      <w:r>
         <w:rPr>
           <w:rFonts w:ascii="Segoe UI Light" w:hAnsi="Segoe UI Light" w:cs="Segoe UI Light"/>
           <w:i/>
           <w:lang w:val="nl-NL"/>
         </w:rPr>
-      </w:pPr>
-      <w:r>
-        <w:rPr>
-          <w:rFonts w:ascii="Segoe UI Light" w:hAnsi="Segoe UI Light" w:cs="Segoe UI Light"/>
-          <w:i/>
-          <w:lang w:val="nl-NL"/>
-        </w:rPr>
-        <w:t>Je geeft hier aan welke methoden er zijn, wat de verschillende tussen de methodes zijn.</w:t>
-      </w:r>
-    </w:p>
-    <w:p>
-      <w:pPr>
-        <w:pStyle w:val="Lijstalinea"/>
+        <w:t>.</w:t>
+      </w:r>
+    </w:p>
+    <w:p>
+      <w:pPr>
+        <w:pStyle w:val="ListParagraph"/>
         <w:numPr>
           <w:ilvl w:val="0"/>
           <w:numId w:val="4"/>
@@ -948,7 +924,7 @@
     </w:p>
     <w:p>
       <w:pPr>
-        <w:pStyle w:val="Lijstalinea"/>
+        <w:pStyle w:val="ListParagraph"/>
         <w:numPr>
           <w:ilvl w:val="1"/>
           <w:numId w:val="4"/>
@@ -968,7 +944,7 @@
     </w:p>
     <w:p>
       <w:pPr>
-        <w:pStyle w:val="Lijstalinea"/>
+        <w:pStyle w:val="ListParagraph"/>
         <w:numPr>
           <w:ilvl w:val="2"/>
           <w:numId w:val="4"/>
@@ -983,28 +959,12 @@
           <w:rFonts w:ascii="Segoe UI Light" w:hAnsi="Segoe UI Light" w:cs="Segoe UI Light"/>
           <w:lang w:val="nl-NL"/>
         </w:rPr>
-        <w:t xml:space="preserve">Access complexiteit is O(1) waardoor snelheid voor </w:t>
-      </w:r>
-      <w:proofErr w:type="spellStart"/>
-      <w:r>
-        <w:rPr>
-          <w:rFonts w:ascii="Segoe UI Light" w:hAnsi="Segoe UI Light" w:cs="Segoe UI Light"/>
-          <w:lang w:val="nl-NL"/>
-        </w:rPr>
-        <w:t>getPixel</w:t>
-      </w:r>
-      <w:proofErr w:type="spellEnd"/>
-      <w:r>
-        <w:rPr>
-          <w:rFonts w:ascii="Segoe UI Light" w:hAnsi="Segoe UI Light" w:cs="Segoe UI Light"/>
-          <w:lang w:val="nl-NL"/>
-        </w:rPr>
-        <w:t xml:space="preserve"> vrij hoog is</w:t>
-      </w:r>
-    </w:p>
-    <w:p>
-      <w:pPr>
-        <w:pStyle w:val="Lijstalinea"/>
+        <w:t>Access complexiteit is O(1) waardoor snelheid voor getPixel vrij hoog is</w:t>
+      </w:r>
+    </w:p>
+    <w:p>
+      <w:pPr>
+        <w:pStyle w:val="ListParagraph"/>
         <w:numPr>
           <w:ilvl w:val="2"/>
           <w:numId w:val="4"/>
@@ -1019,108 +979,12 @@
           <w:rFonts w:ascii="Segoe UI Light" w:hAnsi="Segoe UI Light" w:cs="Segoe UI Light"/>
           <w:lang w:val="nl-NL"/>
         </w:rPr>
-        <w:t xml:space="preserve">De array mag </w:t>
-      </w:r>
-      <w:proofErr w:type="spellStart"/>
-      <w:r>
-        <w:rPr>
-          <w:rFonts w:ascii="Segoe UI Light" w:hAnsi="Segoe UI Light" w:cs="Segoe UI Light"/>
-          <w:lang w:val="nl-NL"/>
-        </w:rPr>
-        <w:t>fixed-size</w:t>
-      </w:r>
-      <w:proofErr w:type="spellEnd"/>
-      <w:r>
-        <w:rPr>
-          <w:rFonts w:ascii="Segoe UI Light" w:hAnsi="Segoe UI Light" w:cs="Segoe UI Light"/>
-          <w:lang w:val="nl-NL"/>
-        </w:rPr>
-        <w:t xml:space="preserve"> zijn, aangezien de </w:t>
-      </w:r>
-      <w:proofErr w:type="spellStart"/>
-      <w:r>
-        <w:rPr>
-          <w:rFonts w:ascii="Segoe UI Light" w:hAnsi="Segoe UI Light" w:cs="Segoe UI Light"/>
-          <w:lang w:val="nl-NL"/>
-        </w:rPr>
-        <w:t>width</w:t>
-      </w:r>
-      <w:proofErr w:type="spellEnd"/>
-      <w:r>
-        <w:rPr>
-          <w:rFonts w:ascii="Segoe UI Light" w:hAnsi="Segoe UI Light" w:cs="Segoe UI Light"/>
-          <w:lang w:val="nl-NL"/>
-        </w:rPr>
-        <w:t xml:space="preserve"> en </w:t>
-      </w:r>
-      <w:proofErr w:type="spellStart"/>
-      <w:r>
-        <w:rPr>
-          <w:rFonts w:ascii="Segoe UI Light" w:hAnsi="Segoe UI Light" w:cs="Segoe UI Light"/>
-          <w:lang w:val="nl-NL"/>
-        </w:rPr>
-        <w:t>height</w:t>
-      </w:r>
-      <w:proofErr w:type="spellEnd"/>
-      <w:r>
-        <w:rPr>
-          <w:rFonts w:ascii="Segoe UI Light" w:hAnsi="Segoe UI Light" w:cs="Segoe UI Light"/>
-          <w:lang w:val="nl-NL"/>
-        </w:rPr>
-        <w:t xml:space="preserve"> van het plaatje ofwel bij de </w:t>
-      </w:r>
-      <w:proofErr w:type="spellStart"/>
-      <w:r>
-        <w:rPr>
-          <w:rFonts w:ascii="Segoe UI Light" w:hAnsi="Segoe UI Light" w:cs="Segoe UI Light"/>
-          <w:lang w:val="nl-NL"/>
-        </w:rPr>
-        <w:t>constructor</w:t>
-      </w:r>
-      <w:proofErr w:type="spellEnd"/>
-      <w:r>
-        <w:rPr>
-          <w:rFonts w:ascii="Segoe UI Light" w:hAnsi="Segoe UI Light" w:cs="Segoe UI Light"/>
-          <w:lang w:val="nl-NL"/>
-        </w:rPr>
-        <w:t xml:space="preserve"> bekend wordt gemaakt of bij de set functie. Daardoor kunnen we een array of de </w:t>
-      </w:r>
-      <w:proofErr w:type="spellStart"/>
-      <w:r>
-        <w:rPr>
-          <w:rFonts w:ascii="Segoe UI Light" w:hAnsi="Segoe UI Light" w:cs="Segoe UI Light"/>
-          <w:lang w:val="nl-NL"/>
-        </w:rPr>
-        <w:t>heap</w:t>
-      </w:r>
-      <w:proofErr w:type="spellEnd"/>
-      <w:r>
-        <w:rPr>
-          <w:rFonts w:ascii="Segoe UI Light" w:hAnsi="Segoe UI Light" w:cs="Segoe UI Light"/>
-          <w:lang w:val="nl-NL"/>
-        </w:rPr>
-        <w:t xml:space="preserve"> maken en in een keer de goeie </w:t>
-      </w:r>
-      <w:proofErr w:type="spellStart"/>
-      <w:r>
-        <w:rPr>
-          <w:rFonts w:ascii="Segoe UI Light" w:hAnsi="Segoe UI Light" w:cs="Segoe UI Light"/>
-          <w:lang w:val="nl-NL"/>
-        </w:rPr>
-        <w:t>size</w:t>
-      </w:r>
-      <w:proofErr w:type="spellEnd"/>
-      <w:r>
-        <w:rPr>
-          <w:rFonts w:ascii="Segoe UI Light" w:hAnsi="Segoe UI Light" w:cs="Segoe UI Light"/>
-          <w:lang w:val="nl-NL"/>
-        </w:rPr>
-        <w:t xml:space="preserve"> hebben.</w:t>
-      </w:r>
-    </w:p>
-    <w:p>
-      <w:pPr>
-        <w:pStyle w:val="Lijstalinea"/>
+        <w:t>De array mag fixed-size zijn, aangezien de width en height van het plaatje ofwel bij de constructor bekend wordt gemaakt of bij de set functie. Daardoor kunnen we een array of de heap maken en in een keer de goeie size hebben.</w:t>
+      </w:r>
+    </w:p>
+    <w:p>
+      <w:pPr>
+        <w:pStyle w:val="ListParagraph"/>
         <w:numPr>
           <w:ilvl w:val="1"/>
           <w:numId w:val="4"/>
@@ -1130,7 +994,6 @@
           <w:lang w:val="nl-NL"/>
         </w:rPr>
       </w:pPr>
-      <w:proofErr w:type="spellStart"/>
       <w:r>
         <w:rPr>
           <w:rFonts w:ascii="Segoe UI Light" w:hAnsi="Segoe UI Light" w:cs="Segoe UI Light"/>
@@ -1138,11 +1001,10 @@
         </w:rPr>
         <w:t>Cons</w:t>
       </w:r>
-      <w:proofErr w:type="spellEnd"/>
-    </w:p>
-    <w:p>
-      <w:pPr>
-        <w:pStyle w:val="Lijstalinea"/>
+    </w:p>
+    <w:p>
+      <w:pPr>
+        <w:pStyle w:val="ListParagraph"/>
         <w:numPr>
           <w:ilvl w:val="2"/>
           <w:numId w:val="4"/>
@@ -1152,51 +1014,17 @@
           <w:lang w:val="nl-NL"/>
         </w:rPr>
       </w:pPr>
-      <w:proofErr w:type="spellStart"/>
-      <w:r>
-        <w:rPr>
-          <w:rFonts w:ascii="Segoe UI Light" w:hAnsi="Segoe UI Light" w:cs="Segoe UI Light"/>
-          <w:lang w:val="nl-NL"/>
-        </w:rPr>
-        <w:t>Fixed</w:t>
-      </w:r>
-      <w:proofErr w:type="spellEnd"/>
-      <w:r>
-        <w:rPr>
-          <w:rFonts w:ascii="Segoe UI Light" w:hAnsi="Segoe UI Light" w:cs="Segoe UI Light"/>
-          <w:lang w:val="nl-NL"/>
-        </w:rPr>
-        <w:t xml:space="preserve"> </w:t>
-      </w:r>
-      <w:proofErr w:type="spellStart"/>
-      <w:r>
-        <w:rPr>
-          <w:rFonts w:ascii="Segoe UI Light" w:hAnsi="Segoe UI Light" w:cs="Segoe UI Light"/>
-          <w:lang w:val="nl-NL"/>
-        </w:rPr>
-        <w:t>size</w:t>
-      </w:r>
-      <w:proofErr w:type="spellEnd"/>
-      <w:r>
-        <w:rPr>
-          <w:rFonts w:ascii="Segoe UI Light" w:hAnsi="Segoe UI Light" w:cs="Segoe UI Light"/>
-          <w:lang w:val="nl-NL"/>
-        </w:rPr>
-        <w:t xml:space="preserve"> – uitbreiding is </w:t>
-      </w:r>
-      <w:proofErr w:type="spellStart"/>
-      <w:r>
-        <w:rPr>
-          <w:rFonts w:ascii="Segoe UI Light" w:hAnsi="Segoe UI Light" w:cs="Segoe UI Light"/>
-          <w:lang w:val="nl-NL"/>
-        </w:rPr>
-        <w:t>costly</w:t>
-      </w:r>
-      <w:proofErr w:type="spellEnd"/>
-    </w:p>
-    <w:p>
-      <w:pPr>
-        <w:pStyle w:val="Lijstalinea"/>
+      <w:r>
+        <w:rPr>
+          <w:rFonts w:ascii="Segoe UI Light" w:hAnsi="Segoe UI Light" w:cs="Segoe UI Light"/>
+          <w:lang w:val="nl-NL"/>
+        </w:rPr>
+        <w:t>Fixed size – uitbreiding is costly</w:t>
+      </w:r>
+    </w:p>
+    <w:p>
+      <w:pPr>
+        <w:pStyle w:val="ListParagraph"/>
         <w:numPr>
           <w:ilvl w:val="2"/>
           <w:numId w:val="4"/>
@@ -1206,42 +1034,17 @@
           <w:lang w:val="nl-NL"/>
         </w:rPr>
       </w:pPr>
-      <w:proofErr w:type="spellStart"/>
-      <w:r>
-        <w:rPr>
-          <w:rFonts w:ascii="Segoe UI Light" w:hAnsi="Segoe UI Light" w:cs="Segoe UI Light"/>
-          <w:lang w:val="nl-NL"/>
-        </w:rPr>
-        <w:t>Insertion</w:t>
-      </w:r>
-      <w:proofErr w:type="spellEnd"/>
-      <w:r>
-        <w:rPr>
-          <w:rFonts w:ascii="Segoe UI Light" w:hAnsi="Segoe UI Light" w:cs="Segoe UI Light"/>
-          <w:lang w:val="nl-NL"/>
-        </w:rPr>
-        <w:t xml:space="preserve"> en </w:t>
-      </w:r>
-      <w:proofErr w:type="spellStart"/>
-      <w:r>
-        <w:rPr>
-          <w:rFonts w:ascii="Segoe UI Light" w:hAnsi="Segoe UI Light" w:cs="Segoe UI Light"/>
-          <w:lang w:val="nl-NL"/>
-        </w:rPr>
-        <w:t>deletion</w:t>
-      </w:r>
-      <w:proofErr w:type="spellEnd"/>
-      <w:r>
-        <w:rPr>
-          <w:rFonts w:ascii="Segoe UI Light" w:hAnsi="Segoe UI Light" w:cs="Segoe UI Light"/>
-          <w:lang w:val="nl-NL"/>
-        </w:rPr>
-        <w:t xml:space="preserve"> time is relatief traag (O(n))</w:t>
-      </w:r>
-    </w:p>
-    <w:p>
-      <w:pPr>
-        <w:pStyle w:val="Lijstalinea"/>
+      <w:r>
+        <w:rPr>
+          <w:rFonts w:ascii="Segoe UI Light" w:hAnsi="Segoe UI Light" w:cs="Segoe UI Light"/>
+          <w:lang w:val="nl-NL"/>
+        </w:rPr>
+        <w:t>Insertion en deletion time is relatief traag (O(n))</w:t>
+      </w:r>
+    </w:p>
+    <w:p>
+      <w:pPr>
+        <w:pStyle w:val="ListParagraph"/>
         <w:numPr>
           <w:ilvl w:val="0"/>
           <w:numId w:val="4"/>
@@ -1251,7 +1054,6 @@
           <w:lang w:val="nl-NL"/>
         </w:rPr>
       </w:pPr>
-      <w:proofErr w:type="spellStart"/>
       <w:r>
         <w:rPr>
           <w:rFonts w:ascii="Segoe UI Light" w:hAnsi="Segoe UI Light" w:cs="Segoe UI Light"/>
@@ -1259,11 +1061,10 @@
         </w:rPr>
         <w:t>Vectors</w:t>
       </w:r>
-      <w:proofErr w:type="spellEnd"/>
-    </w:p>
-    <w:p>
-      <w:pPr>
-        <w:pStyle w:val="Lijstalinea"/>
+    </w:p>
+    <w:p>
+      <w:pPr>
+        <w:pStyle w:val="ListParagraph"/>
         <w:numPr>
           <w:ilvl w:val="1"/>
           <w:numId w:val="4"/>
@@ -1283,7 +1084,7 @@
     </w:p>
     <w:p>
       <w:pPr>
-        <w:pStyle w:val="Lijstalinea"/>
+        <w:pStyle w:val="ListParagraph"/>
         <w:numPr>
           <w:ilvl w:val="2"/>
           <w:numId w:val="4"/>
@@ -1298,28 +1099,12 @@
           <w:rFonts w:ascii="Segoe UI Light" w:hAnsi="Segoe UI Light" w:cs="Segoe UI Light"/>
           <w:lang w:val="nl-NL"/>
         </w:rPr>
-        <w:t xml:space="preserve">Access </w:t>
-      </w:r>
-      <w:proofErr w:type="spellStart"/>
-      <w:r>
-        <w:rPr>
-          <w:rFonts w:ascii="Segoe UI Light" w:hAnsi="Segoe UI Light" w:cs="Segoe UI Light"/>
-          <w:lang w:val="nl-NL"/>
-        </w:rPr>
-        <w:t>complexity</w:t>
-      </w:r>
-      <w:proofErr w:type="spellEnd"/>
-      <w:r>
-        <w:rPr>
-          <w:rFonts w:ascii="Segoe UI Light" w:hAnsi="Segoe UI Light" w:cs="Segoe UI Light"/>
-          <w:lang w:val="nl-NL"/>
-        </w:rPr>
-        <w:t xml:space="preserve"> is O(1)</w:t>
-      </w:r>
-    </w:p>
-    <w:p>
-      <w:pPr>
-        <w:pStyle w:val="Lijstalinea"/>
+        <w:t>Access complexity is O(1)</w:t>
+      </w:r>
+    </w:p>
+    <w:p>
+      <w:pPr>
+        <w:pStyle w:val="ListParagraph"/>
         <w:numPr>
           <w:ilvl w:val="2"/>
           <w:numId w:val="4"/>
@@ -1334,28 +1119,12 @@
           <w:rFonts w:ascii="Segoe UI Light" w:hAnsi="Segoe UI Light" w:cs="Segoe UI Light"/>
           <w:lang w:val="nl-NL"/>
         </w:rPr>
-        <w:t xml:space="preserve">Mocht de </w:t>
-      </w:r>
-      <w:proofErr w:type="spellStart"/>
-      <w:r>
-        <w:rPr>
-          <w:rFonts w:ascii="Segoe UI Light" w:hAnsi="Segoe UI Light" w:cs="Segoe UI Light"/>
-          <w:lang w:val="nl-NL"/>
-        </w:rPr>
-        <w:t>size</w:t>
-      </w:r>
-      <w:proofErr w:type="spellEnd"/>
-      <w:r>
-        <w:rPr>
-          <w:rFonts w:ascii="Segoe UI Light" w:hAnsi="Segoe UI Light" w:cs="Segoe UI Light"/>
-          <w:lang w:val="nl-NL"/>
-        </w:rPr>
-        <w:t xml:space="preserve"> veranderen hoeft niet de hele vector opnieuw gegenereerd te worden.</w:t>
-      </w:r>
-    </w:p>
-    <w:p>
-      <w:pPr>
-        <w:pStyle w:val="Lijstalinea"/>
+        <w:t>Mocht de size veranderen hoeft niet de hele vector opnieuw gegenereerd te worden.</w:t>
+      </w:r>
+    </w:p>
+    <w:p>
+      <w:pPr>
+        <w:pStyle w:val="ListParagraph"/>
         <w:numPr>
           <w:ilvl w:val="1"/>
           <w:numId w:val="4"/>
@@ -1365,7 +1134,6 @@
           <w:lang w:val="nl-NL"/>
         </w:rPr>
       </w:pPr>
-      <w:proofErr w:type="spellStart"/>
       <w:r>
         <w:rPr>
           <w:rFonts w:ascii="Segoe UI Light" w:hAnsi="Segoe UI Light" w:cs="Segoe UI Light"/>
@@ -1373,11 +1141,10 @@
         </w:rPr>
         <w:t>Cons</w:t>
       </w:r>
-      <w:proofErr w:type="spellEnd"/>
-    </w:p>
-    <w:p>
-      <w:pPr>
-        <w:pStyle w:val="Lijstalinea"/>
+    </w:p>
+    <w:p>
+      <w:pPr>
+        <w:pStyle w:val="ListParagraph"/>
         <w:numPr>
           <w:ilvl w:val="2"/>
           <w:numId w:val="4"/>
@@ -1397,7 +1164,7 @@
     </w:p>
     <w:p>
       <w:pPr>
-        <w:pStyle w:val="Lijstalinea"/>
+        <w:pStyle w:val="ListParagraph"/>
         <w:numPr>
           <w:ilvl w:val="0"/>
           <w:numId w:val="4"/>
@@ -1407,35 +1174,17 @@
           <w:lang w:val="nl-NL"/>
         </w:rPr>
       </w:pPr>
-      <w:proofErr w:type="spellStart"/>
-      <w:r>
-        <w:rPr>
-          <w:rFonts w:ascii="Segoe UI Light" w:hAnsi="Segoe UI Light" w:cs="Segoe UI Light"/>
-          <w:lang w:val="nl-NL"/>
-        </w:rPr>
-        <w:t>Linked</w:t>
-      </w:r>
-      <w:proofErr w:type="spellEnd"/>
-      <w:r>
-        <w:rPr>
-          <w:rFonts w:ascii="Segoe UI Light" w:hAnsi="Segoe UI Light" w:cs="Segoe UI Light"/>
-          <w:lang w:val="nl-NL"/>
-        </w:rPr>
-        <w:t xml:space="preserve"> </w:t>
-      </w:r>
-      <w:proofErr w:type="spellStart"/>
-      <w:r>
-        <w:rPr>
-          <w:rFonts w:ascii="Segoe UI Light" w:hAnsi="Segoe UI Light" w:cs="Segoe UI Light"/>
-          <w:lang w:val="nl-NL"/>
-        </w:rPr>
-        <w:t>lists</w:t>
-      </w:r>
-      <w:proofErr w:type="spellEnd"/>
-    </w:p>
-    <w:p>
-      <w:pPr>
-        <w:pStyle w:val="Lijstalinea"/>
+      <w:r>
+        <w:rPr>
+          <w:rFonts w:ascii="Segoe UI Light" w:hAnsi="Segoe UI Light" w:cs="Segoe UI Light"/>
+          <w:lang w:val="nl-NL"/>
+        </w:rPr>
+        <w:t>Linked lists</w:t>
+      </w:r>
+    </w:p>
+    <w:p>
+      <w:pPr>
+        <w:pStyle w:val="ListParagraph"/>
         <w:numPr>
           <w:ilvl w:val="1"/>
           <w:numId w:val="4"/>
@@ -1455,7 +1204,7 @@
     </w:p>
     <w:p>
       <w:pPr>
-        <w:pStyle w:val="Lijstalinea"/>
+        <w:pStyle w:val="ListParagraph"/>
         <w:numPr>
           <w:ilvl w:val="2"/>
           <w:numId w:val="4"/>
@@ -1475,7 +1224,7 @@
     </w:p>
     <w:p>
       <w:pPr>
-        <w:pStyle w:val="Lijstalinea"/>
+        <w:pStyle w:val="ListParagraph"/>
         <w:numPr>
           <w:ilvl w:val="2"/>
           <w:numId w:val="4"/>
@@ -1485,7 +1234,6 @@
           <w:lang w:val="nl-NL"/>
         </w:rPr>
       </w:pPr>
-      <w:proofErr w:type="spellStart"/>
       <w:r>
         <w:rPr>
           <w:rFonts w:ascii="Segoe UI Light" w:hAnsi="Segoe UI Light" w:cs="Segoe UI Light"/>
@@ -1493,7 +1241,6 @@
         </w:rPr>
         <w:t>Uitbreidbaar</w:t>
       </w:r>
-      <w:proofErr w:type="spellEnd"/>
       <w:r>
         <w:rPr>
           <w:rFonts w:ascii="Segoe UI Light" w:hAnsi="Segoe UI Light" w:cs="Segoe UI Light"/>
@@ -1504,7 +1251,7 @@
     </w:p>
     <w:p>
       <w:pPr>
-        <w:pStyle w:val="Lijstalinea"/>
+        <w:pStyle w:val="ListParagraph"/>
         <w:numPr>
           <w:ilvl w:val="1"/>
           <w:numId w:val="4"/>
@@ -1514,7 +1261,6 @@
           <w:lang w:val="nl-NL"/>
         </w:rPr>
       </w:pPr>
-      <w:proofErr w:type="spellStart"/>
       <w:r>
         <w:rPr>
           <w:rFonts w:ascii="Segoe UI Light" w:hAnsi="Segoe UI Light" w:cs="Segoe UI Light"/>
@@ -1522,11 +1268,10 @@
         </w:rPr>
         <w:t>Cons</w:t>
       </w:r>
-      <w:proofErr w:type="spellEnd"/>
-    </w:p>
-    <w:p>
-      <w:pPr>
-        <w:pStyle w:val="Lijstalinea"/>
+    </w:p>
+    <w:p>
+      <w:pPr>
+        <w:pStyle w:val="ListParagraph"/>
         <w:numPr>
           <w:ilvl w:val="2"/>
           <w:numId w:val="4"/>
@@ -1546,7 +1291,7 @@
     </w:p>
     <w:p>
       <w:pPr>
-        <w:pStyle w:val="Lijstalinea"/>
+        <w:pStyle w:val="ListParagraph"/>
         <w:numPr>
           <w:ilvl w:val="0"/>
           <w:numId w:val="4"/>
@@ -1566,7 +1311,7 @@
     </w:p>
     <w:p>
       <w:pPr>
-        <w:pStyle w:val="Lijstalinea"/>
+        <w:pStyle w:val="ListParagraph"/>
         <w:numPr>
           <w:ilvl w:val="1"/>
           <w:numId w:val="4"/>
@@ -1586,7 +1331,7 @@
     </w:p>
     <w:p>
       <w:pPr>
-        <w:pStyle w:val="Lijstalinea"/>
+        <w:pStyle w:val="ListParagraph"/>
         <w:numPr>
           <w:ilvl w:val="2"/>
           <w:numId w:val="4"/>
@@ -1606,7 +1351,7 @@
     </w:p>
     <w:p>
       <w:pPr>
-        <w:pStyle w:val="Lijstalinea"/>
+        <w:pStyle w:val="ListParagraph"/>
         <w:numPr>
           <w:ilvl w:val="1"/>
           <w:numId w:val="4"/>
@@ -1616,7 +1361,6 @@
           <w:lang w:val="nl-NL"/>
         </w:rPr>
       </w:pPr>
-      <w:proofErr w:type="spellStart"/>
       <w:r>
         <w:rPr>
           <w:rFonts w:ascii="Segoe UI Light" w:hAnsi="Segoe UI Light" w:cs="Segoe UI Light"/>
@@ -1624,11 +1368,10 @@
         </w:rPr>
         <w:t>Cons</w:t>
       </w:r>
-      <w:proofErr w:type="spellEnd"/>
-    </w:p>
-    <w:p>
-      <w:pPr>
-        <w:pStyle w:val="Lijstalinea"/>
+    </w:p>
+    <w:p>
+      <w:pPr>
+        <w:pStyle w:val="ListParagraph"/>
         <w:numPr>
           <w:ilvl w:val="2"/>
           <w:numId w:val="4"/>
@@ -1648,7 +1391,7 @@
     </w:p>
     <w:p>
       <w:pPr>
-        <w:pStyle w:val="Lijstalinea"/>
+        <w:pStyle w:val="ListParagraph"/>
         <w:numPr>
           <w:ilvl w:val="2"/>
           <w:numId w:val="4"/>
@@ -1689,13 +1432,14 @@
     </w:p>
     <w:p>
       <w:pPr>
-        <w:pStyle w:val="Kop2"/>
+        <w:pStyle w:val="Heading2"/>
         <w:numPr>
           <w:ilvl w:val="0"/>
           <w:numId w:val="0"/>
         </w:numPr>
         <w:rPr>
           <w:rFonts w:ascii="Segoe UI Light" w:hAnsi="Segoe UI Light" w:cs="Segoe UI Light"/>
+          <w:i/>
           <w:lang w:val="nl-NL"/>
         </w:rPr>
       </w:pPr>
@@ -1714,41 +1458,6 @@
       <w:pPr>
         <w:rPr>
           <w:rFonts w:ascii="Segoe UI Light" w:hAnsi="Segoe UI Light" w:cs="Segoe UI Light"/>
-          <w:i/>
-          <w:lang w:val="nl-NL"/>
-        </w:rPr>
-      </w:pPr>
-      <w:r>
-        <w:rPr>
-          <w:rFonts w:ascii="Segoe UI Light" w:hAnsi="Segoe UI Light" w:cs="Segoe UI Light"/>
-          <w:i/>
-          <w:lang w:val="nl-NL"/>
-        </w:rPr>
-        <w:t xml:space="preserve">Je geeft een onderbouwing over waarom een bepaalde methode is gekozen, en/of waarom bepaalde </w:t>
-      </w:r>
-      <w:proofErr w:type="spellStart"/>
-      <w:r>
-        <w:rPr>
-          <w:rFonts w:ascii="Segoe UI Light" w:hAnsi="Segoe UI Light" w:cs="Segoe UI Light"/>
-          <w:i/>
-          <w:lang w:val="nl-NL"/>
-        </w:rPr>
-        <w:t>settings</w:t>
-      </w:r>
-      <w:proofErr w:type="spellEnd"/>
-      <w:r>
-        <w:rPr>
-          <w:rFonts w:ascii="Segoe UI Light" w:hAnsi="Segoe UI Light" w:cs="Segoe UI Light"/>
-          <w:i/>
-          <w:lang w:val="nl-NL"/>
-        </w:rPr>
-        <w:t xml:space="preserve"> zijn gebruikt.</w:t>
-      </w:r>
-    </w:p>
-    <w:p>
-      <w:pPr>
-        <w:rPr>
-          <w:rFonts w:ascii="Segoe UI Light" w:hAnsi="Segoe UI Light" w:cs="Segoe UI Light"/>
           <w:lang w:val="nl-NL"/>
         </w:rPr>
       </w:pPr>
@@ -1806,50 +1515,19 @@
           <w:rFonts w:ascii="Segoe UI Light" w:hAnsi="Segoe UI Light" w:cs="Segoe UI Light"/>
           <w:lang w:val="nl-NL"/>
         </w:rPr>
-        <w:t xml:space="preserve">zo min mogelijk overhead willen hebben voor het accessen van array elementen. Door middel van </w:t>
-      </w:r>
-      <w:proofErr w:type="spellStart"/>
-      <w:r>
-        <w:rPr>
-          <w:rFonts w:ascii="Segoe UI Light" w:hAnsi="Segoe UI Light" w:cs="Segoe UI Light"/>
-          <w:lang w:val="nl-NL"/>
-        </w:rPr>
-        <w:t>raw</w:t>
-      </w:r>
-      <w:proofErr w:type="spellEnd"/>
-      <w:r>
-        <w:rPr>
-          <w:rFonts w:ascii="Segoe UI Light" w:hAnsi="Segoe UI Light" w:cs="Segoe UI Light"/>
-          <w:lang w:val="nl-NL"/>
-        </w:rPr>
-        <w:t xml:space="preserve">-pointers te gebruiken kunnen wij direct het geheugen aanspreken en op die manier de </w:t>
-      </w:r>
-      <w:proofErr w:type="spellStart"/>
-      <w:r>
-        <w:rPr>
-          <w:rFonts w:ascii="Segoe UI Light" w:hAnsi="Segoe UI Light" w:cs="Segoe UI Light"/>
-          <w:lang w:val="nl-NL"/>
-        </w:rPr>
-        <w:t>latency</w:t>
-      </w:r>
-      <w:proofErr w:type="spellEnd"/>
-      <w:r>
-        <w:rPr>
-          <w:rFonts w:ascii="Segoe UI Light" w:hAnsi="Segoe UI Light" w:cs="Segoe UI Light"/>
-          <w:lang w:val="nl-NL"/>
-        </w:rPr>
-        <w:t xml:space="preserve"> te verminderen. </w:t>
-      </w:r>
-    </w:p>
-    <w:p>
-      <w:pPr>
-        <w:pStyle w:val="Kop2"/>
+        <w:t xml:space="preserve">zo min mogelijk overhead willen hebben voor het accessen van array elementen. Door middel van raw-pointers te gebruiken kunnen wij direct het geheugen aanspreken en op die manier de latency te verminderen. </w:t>
+      </w:r>
+    </w:p>
+    <w:p>
+      <w:pPr>
+        <w:pStyle w:val="Heading2"/>
         <w:numPr>
           <w:ilvl w:val="0"/>
           <w:numId w:val="0"/>
         </w:numPr>
         <w:rPr>
           <w:rFonts w:ascii="Segoe UI Light" w:hAnsi="Segoe UI Light" w:cs="Segoe UI Light"/>
+          <w:i/>
           <w:lang w:val="nl-NL"/>
         </w:rPr>
       </w:pPr>
@@ -1867,76 +1545,101 @@
       <w:pPr>
         <w:rPr>
           <w:rFonts w:ascii="Segoe UI Light" w:hAnsi="Segoe UI Light" w:cs="Segoe UI Light"/>
-          <w:i/>
-          <w:lang w:val="nl-NL"/>
-        </w:rPr>
-      </w:pPr>
-      <w:r>
-        <w:rPr>
-          <w:rFonts w:ascii="Segoe UI Light" w:hAnsi="Segoe UI Light" w:cs="Segoe UI Light"/>
-          <w:i/>
-          <w:lang w:val="nl-NL"/>
-        </w:rPr>
-        <w:t xml:space="preserve">Je geeft aan hoe deze keuze </w:t>
-      </w:r>
-      <w:r>
-        <w:rPr>
-          <w:rFonts w:ascii="Segoe UI Light" w:hAnsi="Segoe UI Light" w:cs="Segoe UI Light"/>
-          <w:i/>
-          <w:lang w:val="nl-NL"/>
-        </w:rPr>
-        <w:t>wordt</w:t>
-      </w:r>
-      <w:r>
-        <w:rPr>
-          <w:rFonts w:ascii="Segoe UI Light" w:hAnsi="Segoe UI Light" w:cs="Segoe UI Light"/>
-          <w:i/>
+          <w:lang w:val="nl-NL"/>
+        </w:rPr>
+      </w:pPr>
+      <w:r>
+        <w:rPr>
+          <w:rFonts w:ascii="Segoe UI Light" w:hAnsi="Segoe UI Light" w:cs="Segoe UI Light"/>
+          <w:lang w:val="nl-NL"/>
+        </w:rPr>
+        <w:t xml:space="preserve">Wij gaan de RGBImageStudent classe implementeren met een </w:t>
+      </w:r>
+      <w:r>
+        <w:rPr>
+          <w:rFonts w:ascii="Segoe UI Light" w:hAnsi="Segoe UI Light" w:cs="Segoe UI Light"/>
+          <w:lang w:val="nl-NL"/>
+        </w:rPr>
+        <w:t>1-D array</w:t>
+      </w:r>
+      <w:r>
+        <w:rPr>
+          <w:rFonts w:ascii="Segoe UI Light" w:hAnsi="Segoe UI Light" w:cs="Segoe UI Light"/>
+          <w:lang w:val="nl-NL"/>
+        </w:rPr>
+        <w:t xml:space="preserve"> van</w:t>
+      </w:r>
+      <w:r>
+        <w:rPr>
+          <w:rFonts w:ascii="Segoe UI Light" w:hAnsi="Segoe UI Light" w:cs="Segoe UI Light"/>
+          <w:lang w:val="nl-NL"/>
+        </w:rPr>
+        <w:t xml:space="preserve"> pointers naar</w:t>
+      </w:r>
+      <w:r>
+        <w:rPr>
+          <w:rFonts w:ascii="Segoe UI Light" w:hAnsi="Segoe UI Light" w:cs="Segoe UI Light"/>
+          <w:lang w:val="nl-NL"/>
+        </w:rPr>
+        <w:t xml:space="preserve"> RGB pixels.</w:t>
+      </w:r>
+      <w:r>
+        <w:rPr>
+          <w:rFonts w:ascii="Segoe UI Light" w:hAnsi="Segoe UI Light" w:cs="Segoe UI Light"/>
           <w:lang w:val="nl-NL"/>
         </w:rPr>
         <w:t xml:space="preserve"> </w:t>
       </w:r>
-      <w:proofErr w:type="spellStart"/>
-      <w:r>
-        <w:rPr>
-          <w:rFonts w:ascii="Segoe UI Light" w:hAnsi="Segoe UI Light" w:cs="Segoe UI Light"/>
-          <w:i/>
-          <w:lang w:val="nl-NL"/>
-        </w:rPr>
-        <w:t>geimplementeerd</w:t>
-      </w:r>
-      <w:proofErr w:type="spellEnd"/>
-      <w:r>
-        <w:rPr>
-          <w:rFonts w:ascii="Segoe UI Light" w:hAnsi="Segoe UI Light" w:cs="Segoe UI Light"/>
-          <w:i/>
-          <w:lang w:val="nl-NL"/>
-        </w:rPr>
-        <w:t xml:space="preserve"> in de code</w:t>
-      </w:r>
-    </w:p>
-    <w:p>
-      <w:pPr>
-        <w:rPr>
-          <w:rFonts w:ascii="Segoe UI Light" w:hAnsi="Segoe UI Light" w:cs="Segoe UI Light"/>
-          <w:lang w:val="nl-NL"/>
-        </w:rPr>
-      </w:pPr>
-      <w:r>
-        <w:rPr>
-          <w:rFonts w:ascii="Segoe UI Light" w:hAnsi="Segoe UI Light" w:cs="Segoe UI Light"/>
-          <w:lang w:val="nl-NL"/>
-        </w:rPr>
-        <w:t xml:space="preserve">Wij gaan de </w:t>
-      </w:r>
-      <w:proofErr w:type="spellStart"/>
-      <w:r>
-        <w:rPr>
-          <w:rFonts w:ascii="Segoe UI Light" w:hAnsi="Segoe UI Light" w:cs="Segoe UI Light"/>
-          <w:lang w:val="nl-NL"/>
-        </w:rPr>
-        <w:t>RGBImageStudent</w:t>
-      </w:r>
-      <w:proofErr w:type="spellEnd"/>
+      <w:r>
+        <w:rPr>
+          <w:rFonts w:ascii="Segoe UI Light" w:hAnsi="Segoe UI Light" w:cs="Segoe UI Light"/>
+          <w:lang w:val="nl-NL"/>
+        </w:rPr>
+        <w:t xml:space="preserve">In de </w:t>
+      </w:r>
+      <w:r>
+        <w:rPr>
+          <w:rFonts w:ascii="Segoe UI Light" w:hAnsi="Segoe UI Light" w:cs="Segoe UI Light"/>
+          <w:lang w:val="nl-NL"/>
+        </w:rPr>
+        <w:t xml:space="preserve">array </w:t>
+      </w:r>
+      <w:r>
+        <w:rPr>
+          <w:rFonts w:ascii="Segoe UI Light" w:hAnsi="Segoe UI Light" w:cs="Segoe UI Light"/>
+          <w:lang w:val="nl-NL"/>
+        </w:rPr>
+        <w:t>worden alle pixels sequentieel opgeslagen, alsof alle rijen van een matrix van pixels aan elkaar worden geplakt.</w:t>
+      </w:r>
+    </w:p>
+    <w:p>
+      <w:pPr>
+        <w:rPr>
+          <w:rFonts w:ascii="Segoe UI Light" w:hAnsi="Segoe UI Light" w:cs="Segoe UI Light"/>
+          <w:lang w:val="nl-NL"/>
+        </w:rPr>
+      </w:pPr>
+      <w:r>
+        <w:rPr>
+          <w:rFonts w:ascii="Segoe UI Light" w:hAnsi="Segoe UI Light" w:cs="Segoe UI Light"/>
+          <w:lang w:val="nl-NL"/>
+        </w:rPr>
+        <w:t xml:space="preserve">De IntensityImageStudent wordt op dezelfde wijze geimplementeerd alleen dan met een Intensity </w:t>
+      </w:r>
+      <w:r>
+        <w:rPr>
+          <w:rFonts w:ascii="Segoe UI Light" w:hAnsi="Segoe UI Light" w:cs="Segoe UI Light"/>
+          <w:lang w:val="nl-NL"/>
+        </w:rPr>
+        <w:t>pixel</w:t>
+      </w:r>
+      <w:r>
+        <w:rPr>
+          <w:rFonts w:ascii="Segoe UI Light" w:hAnsi="Segoe UI Light" w:cs="Segoe UI Light"/>
+          <w:lang w:val="nl-NL"/>
+        </w:rPr>
+        <w:t xml:space="preserve"> pointer</w:t>
+      </w:r>
       <w:r>
         <w:rPr>
           <w:rFonts w:ascii="Segoe UI Light" w:hAnsi="Segoe UI Light" w:cs="Segoe UI Light"/>
@@ -1944,147 +1647,12 @@
         </w:rPr>
         <w:t xml:space="preserve"> </w:t>
       </w:r>
-      <w:proofErr w:type="spellStart"/>
-      <w:r>
-        <w:rPr>
-          <w:rFonts w:ascii="Segoe UI Light" w:hAnsi="Segoe UI Light" w:cs="Segoe UI Light"/>
-          <w:lang w:val="nl-NL"/>
-        </w:rPr>
-        <w:t>classe</w:t>
-      </w:r>
-      <w:proofErr w:type="spellEnd"/>
-      <w:r>
-        <w:rPr>
-          <w:rFonts w:ascii="Segoe UI Light" w:hAnsi="Segoe UI Light" w:cs="Segoe UI Light"/>
-          <w:lang w:val="nl-NL"/>
-        </w:rPr>
-        <w:t xml:space="preserve"> implementeren met een </w:t>
-      </w:r>
-      <w:r>
-        <w:rPr>
-          <w:rFonts w:ascii="Segoe UI Light" w:hAnsi="Segoe UI Light" w:cs="Segoe UI Light"/>
-          <w:lang w:val="nl-NL"/>
-        </w:rPr>
-        <w:t>1-D array</w:t>
-      </w:r>
-      <w:r>
-        <w:rPr>
-          <w:rFonts w:ascii="Segoe UI Light" w:hAnsi="Segoe UI Light" w:cs="Segoe UI Light"/>
-          <w:lang w:val="nl-NL"/>
-        </w:rPr>
-        <w:t xml:space="preserve"> van</w:t>
-      </w:r>
-      <w:r>
-        <w:rPr>
-          <w:rFonts w:ascii="Segoe UI Light" w:hAnsi="Segoe UI Light" w:cs="Segoe UI Light"/>
-          <w:lang w:val="nl-NL"/>
-        </w:rPr>
-        <w:t xml:space="preserve"> pointers naar</w:t>
-      </w:r>
-      <w:r>
-        <w:rPr>
-          <w:rFonts w:ascii="Segoe UI Light" w:hAnsi="Segoe UI Light" w:cs="Segoe UI Light"/>
-          <w:lang w:val="nl-NL"/>
-        </w:rPr>
-        <w:t xml:space="preserve"> RGB pixels.</w:t>
-      </w:r>
-      <w:r>
-        <w:rPr>
-          <w:rFonts w:ascii="Segoe UI Light" w:hAnsi="Segoe UI Light" w:cs="Segoe UI Light"/>
-          <w:lang w:val="nl-NL"/>
-        </w:rPr>
-        <w:t xml:space="preserve"> </w:t>
-      </w:r>
-      <w:r>
-        <w:rPr>
-          <w:rFonts w:ascii="Segoe UI Light" w:hAnsi="Segoe UI Light" w:cs="Segoe UI Light"/>
-          <w:lang w:val="nl-NL"/>
-        </w:rPr>
-        <w:t xml:space="preserve">In de </w:t>
-      </w:r>
-      <w:r>
-        <w:rPr>
-          <w:rFonts w:ascii="Segoe UI Light" w:hAnsi="Segoe UI Light" w:cs="Segoe UI Light"/>
-          <w:lang w:val="nl-NL"/>
-        </w:rPr>
-        <w:t xml:space="preserve">array </w:t>
-      </w:r>
-      <w:r>
-        <w:rPr>
-          <w:rFonts w:ascii="Segoe UI Light" w:hAnsi="Segoe UI Light" w:cs="Segoe UI Light"/>
-          <w:lang w:val="nl-NL"/>
-        </w:rPr>
-        <w:t>worden alle pixels sequentieel opgeslagen, alsof alle rijen van een matrix van pixels aan elkaar worden geplakt.</w:t>
-      </w:r>
-    </w:p>
-    <w:p>
-      <w:pPr>
-        <w:rPr>
-          <w:rFonts w:ascii="Segoe UI Light" w:hAnsi="Segoe UI Light" w:cs="Segoe UI Light"/>
-          <w:lang w:val="nl-NL"/>
-        </w:rPr>
-      </w:pPr>
-      <w:r>
-        <w:rPr>
-          <w:rFonts w:ascii="Segoe UI Light" w:hAnsi="Segoe UI Light" w:cs="Segoe UI Light"/>
-          <w:lang w:val="nl-NL"/>
-        </w:rPr>
-        <w:t xml:space="preserve">De </w:t>
-      </w:r>
-      <w:proofErr w:type="spellStart"/>
-      <w:r>
-        <w:rPr>
-          <w:rFonts w:ascii="Segoe UI Light" w:hAnsi="Segoe UI Light" w:cs="Segoe UI Light"/>
-          <w:lang w:val="nl-NL"/>
-        </w:rPr>
-        <w:t>IntensityImageStudent</w:t>
-      </w:r>
-      <w:proofErr w:type="spellEnd"/>
-      <w:r>
-        <w:rPr>
-          <w:rFonts w:ascii="Segoe UI Light" w:hAnsi="Segoe UI Light" w:cs="Segoe UI Light"/>
-          <w:lang w:val="nl-NL"/>
-        </w:rPr>
-        <w:t xml:space="preserve"> wordt op dezelfde wijze </w:t>
-      </w:r>
-      <w:proofErr w:type="spellStart"/>
-      <w:r>
-        <w:rPr>
-          <w:rFonts w:ascii="Segoe UI Light" w:hAnsi="Segoe UI Light" w:cs="Segoe UI Light"/>
-          <w:lang w:val="nl-NL"/>
-        </w:rPr>
-        <w:t>geimplementeerd</w:t>
-      </w:r>
-      <w:proofErr w:type="spellEnd"/>
-      <w:r>
-        <w:rPr>
-          <w:rFonts w:ascii="Segoe UI Light" w:hAnsi="Segoe UI Light" w:cs="Segoe UI Light"/>
-          <w:lang w:val="nl-NL"/>
-        </w:rPr>
-        <w:t xml:space="preserve"> alleen dan met een </w:t>
-      </w:r>
-      <w:proofErr w:type="spellStart"/>
-      <w:r>
-        <w:rPr>
-          <w:rFonts w:ascii="Segoe UI Light" w:hAnsi="Segoe UI Light" w:cs="Segoe UI Light"/>
-          <w:lang w:val="nl-NL"/>
-        </w:rPr>
-        <w:t>Intensity</w:t>
-      </w:r>
-      <w:proofErr w:type="spellEnd"/>
-      <w:r>
-        <w:rPr>
-          <w:rFonts w:ascii="Segoe UI Light" w:hAnsi="Segoe UI Light" w:cs="Segoe UI Light"/>
-          <w:lang w:val="nl-NL"/>
-        </w:rPr>
-        <w:t xml:space="preserve"> </w:t>
-      </w:r>
-      <w:r>
-        <w:rPr>
-          <w:rFonts w:ascii="Segoe UI Light" w:hAnsi="Segoe UI Light" w:cs="Segoe UI Light"/>
-          <w:lang w:val="nl-NL"/>
-        </w:rPr>
-        <w:t>pixel</w:t>
+      <w:r>
+        <w:rPr>
+          <w:rFonts w:ascii="Segoe UI Light" w:hAnsi="Segoe UI Light" w:cs="Segoe UI Light"/>
+          <w:lang w:val="nl-NL"/>
+        </w:rPr>
+        <w:t>als onderliggend datatype in plaats van een RGB pixel</w:t>
       </w:r>
       <w:r>
         <w:rPr>
@@ -2098,27 +1666,6 @@
           <w:rFonts w:ascii="Segoe UI Light" w:hAnsi="Segoe UI Light" w:cs="Segoe UI Light"/>
           <w:lang w:val="nl-NL"/>
         </w:rPr>
-        <w:t xml:space="preserve"> </w:t>
-      </w:r>
-      <w:r>
-        <w:rPr>
-          <w:rFonts w:ascii="Segoe UI Light" w:hAnsi="Segoe UI Light" w:cs="Segoe UI Light"/>
-          <w:lang w:val="nl-NL"/>
-        </w:rPr>
-        <w:t>als onderliggend datatype in plaats van een RGB pixel</w:t>
-      </w:r>
-      <w:r>
-        <w:rPr>
-          <w:rFonts w:ascii="Segoe UI Light" w:hAnsi="Segoe UI Light" w:cs="Segoe UI Light"/>
-          <w:lang w:val="nl-NL"/>
-        </w:rPr>
-        <w:t xml:space="preserve"> pointer</w:t>
-      </w:r>
-      <w:r>
-        <w:rPr>
-          <w:rFonts w:ascii="Segoe UI Light" w:hAnsi="Segoe UI Light" w:cs="Segoe UI Light"/>
-          <w:lang w:val="nl-NL"/>
-        </w:rPr>
         <w:t>.</w:t>
       </w:r>
     </w:p>
@@ -2156,42 +1703,27 @@
           <w:rFonts w:ascii="Segoe UI Light" w:hAnsi="Segoe UI Light" w:cs="Segoe UI Light"/>
           <w:lang w:val="nl-NL"/>
         </w:rPr>
-        <w:t xml:space="preserve"> goeie pixel positie te bepalen kan “I” direct gebruikt worden na een check om te controleren of het opgevraagde element wel daadwerkelijk in de </w:t>
-      </w:r>
-      <w:proofErr w:type="spellStart"/>
-      <w:r>
-        <w:rPr>
-          <w:rFonts w:ascii="Segoe UI Light" w:hAnsi="Segoe UI Light" w:cs="Segoe UI Light"/>
-          <w:lang w:val="nl-NL"/>
-        </w:rPr>
-        <w:t>bounds</w:t>
-      </w:r>
-      <w:proofErr w:type="spellEnd"/>
-      <w:r>
-        <w:rPr>
-          <w:rFonts w:ascii="Segoe UI Light" w:hAnsi="Segoe UI Light" w:cs="Segoe UI Light"/>
-          <w:lang w:val="nl-NL"/>
-        </w:rPr>
-        <w:t xml:space="preserve"> past. Voor de x/y access is het een kwestie om de “x” te vermenigvuldigen met de breedte van het plaatje en daar de “y” bij op te tellen om zo de index te krijgen.</w:t>
-      </w:r>
-    </w:p>
-    <w:p>
-      <w:pPr>
-        <w:rPr>
-          <w:rFonts w:ascii="Segoe UI Light" w:hAnsi="Segoe UI Light" w:cs="Segoe UI Light"/>
-          <w:lang w:val="nl-NL"/>
-        </w:rPr>
-      </w:pPr>
-    </w:p>
-    <w:p>
-      <w:pPr>
-        <w:pStyle w:val="Kop2"/>
+        <w:t xml:space="preserve"> goeie pixel positie te bepalen kan “I” direct gebruikt worden na een check om te controleren of het opgevraagde element wel daadwerkelijk in de bounds past. Voor de x/y access is het een kwestie om de “x” te vermenigvuldigen met de breedte van het plaatje en daar de “y” bij op te tellen om zo de index te krijgen.</w:t>
+      </w:r>
+    </w:p>
+    <w:p>
+      <w:pPr>
+        <w:rPr>
+          <w:rFonts w:ascii="Segoe UI Light" w:hAnsi="Segoe UI Light" w:cs="Segoe UI Light"/>
+          <w:lang w:val="nl-NL"/>
+        </w:rPr>
+      </w:pPr>
+    </w:p>
+    <w:p>
+      <w:pPr>
+        <w:pStyle w:val="Heading2"/>
         <w:numPr>
           <w:ilvl w:val="0"/>
           <w:numId w:val="0"/>
         </w:numPr>
         <w:rPr>
           <w:rFonts w:ascii="Segoe UI Light" w:hAnsi="Segoe UI Light" w:cs="Segoe UI Light"/>
+          <w:i/>
           <w:lang w:val="nl-NL"/>
         </w:rPr>
       </w:pPr>
@@ -2209,103 +1741,30 @@
       <w:pPr>
         <w:rPr>
           <w:rFonts w:ascii="Segoe UI Light" w:hAnsi="Segoe UI Light" w:cs="Segoe UI Light"/>
-          <w:i/>
-          <w:lang w:val="nl-NL"/>
-        </w:rPr>
-      </w:pPr>
-      <w:r>
-        <w:rPr>
-          <w:rFonts w:ascii="Segoe UI Light" w:hAnsi="Segoe UI Light" w:cs="Segoe UI Light"/>
-          <w:i/>
-          <w:lang w:val="nl-NL"/>
-        </w:rPr>
-        <w:t>Je geeft aan welke experimenten er gedaan zullen worden om de implementatie te testen en te ‘bewijzen’ dat de implementatie daadwerkelijk correct werkt. Dit geeft direct informatie over de meetrapporten die er zullen worden gemaakt.</w:t>
-      </w:r>
-    </w:p>
-    <w:p>
-      <w:pPr>
-        <w:rPr>
-          <w:rFonts w:ascii="Segoe UI Light" w:hAnsi="Segoe UI Light" w:cs="Segoe UI Light"/>
-          <w:lang w:val="nl-NL"/>
-        </w:rPr>
-      </w:pPr>
-    </w:p>
-    <w:p>
-      <w:pPr>
-        <w:rPr>
-          <w:rFonts w:ascii="Segoe UI Light" w:hAnsi="Segoe UI Light" w:cs="Segoe UI Light"/>
-          <w:lang w:val="nl-NL"/>
-        </w:rPr>
-      </w:pPr>
-      <w:r>
-        <w:rPr>
-          <w:rFonts w:ascii="Segoe UI Light" w:hAnsi="Segoe UI Light" w:cs="Segoe UI Light"/>
-          <w:lang w:val="nl-NL"/>
-        </w:rPr>
-        <w:t xml:space="preserve">Om de implementatie van de containers te controleren gaan wij een test uitvoeren waarbij wordt gekeken of de rest van het programma hetzelfde resultaat levert op basis van de </w:t>
-      </w:r>
-      <w:proofErr w:type="spellStart"/>
-      <w:r>
-        <w:rPr>
-          <w:rFonts w:ascii="Segoe UI Light" w:hAnsi="Segoe UI Light" w:cs="Segoe UI Light"/>
-          <w:lang w:val="nl-NL"/>
-        </w:rPr>
-        <w:t>RGBImageStudent</w:t>
-      </w:r>
-      <w:proofErr w:type="spellEnd"/>
-      <w:r>
-        <w:rPr>
-          <w:rFonts w:ascii="Segoe UI Light" w:hAnsi="Segoe UI Light" w:cs="Segoe UI Light"/>
-          <w:lang w:val="nl-NL"/>
-        </w:rPr>
-        <w:t xml:space="preserve"> en de </w:t>
-      </w:r>
-      <w:proofErr w:type="spellStart"/>
-      <w:r>
-        <w:rPr>
-          <w:rFonts w:ascii="Segoe UI Light" w:hAnsi="Segoe UI Light" w:cs="Segoe UI Light"/>
-          <w:lang w:val="nl-NL"/>
-        </w:rPr>
-        <w:t>IntensityImageStudent</w:t>
-      </w:r>
-      <w:proofErr w:type="spellEnd"/>
-      <w:r>
-        <w:rPr>
-          <w:rFonts w:ascii="Segoe UI Light" w:hAnsi="Segoe UI Light" w:cs="Segoe UI Light"/>
-          <w:lang w:val="nl-NL"/>
-        </w:rPr>
-        <w:t xml:space="preserve"> klasse als met de default klasse.</w:t>
-      </w:r>
-    </w:p>
-    <w:p>
-      <w:pPr>
-        <w:rPr>
-          <w:rFonts w:ascii="Segoe UI Light" w:hAnsi="Segoe UI Light" w:cs="Segoe UI Light"/>
-          <w:lang w:val="nl-NL"/>
-        </w:rPr>
-      </w:pPr>
-      <w:r>
-        <w:rPr>
-          <w:rFonts w:ascii="Segoe UI Light" w:hAnsi="Segoe UI Light" w:cs="Segoe UI Light"/>
-          <w:lang w:val="nl-NL"/>
-        </w:rPr>
-        <w:t xml:space="preserve">Verder willen wij ook de snelheid van de applicatie testen door vanaf de DLL een plaatje uit de </w:t>
-      </w:r>
-      <w:proofErr w:type="spellStart"/>
-      <w:r>
-        <w:rPr>
-          <w:rFonts w:ascii="Segoe UI Light" w:hAnsi="Segoe UI Light" w:cs="Segoe UI Light"/>
-          <w:lang w:val="nl-NL"/>
-        </w:rPr>
-        <w:t>testset</w:t>
-      </w:r>
-      <w:proofErr w:type="spellEnd"/>
-      <w:r>
-        <w:rPr>
-          <w:rFonts w:ascii="Segoe UI Light" w:hAnsi="Segoe UI Light" w:cs="Segoe UI Light"/>
-          <w:lang w:val="nl-NL"/>
-        </w:rPr>
-        <w:t xml:space="preserve"> 1000x te processen en de snelheid en geheugenverbruik ervan te monitoren en </w:t>
+          <w:lang w:val="nl-NL"/>
+        </w:rPr>
+      </w:pPr>
+      <w:r>
+        <w:rPr>
+          <w:rFonts w:ascii="Segoe UI Light" w:hAnsi="Segoe UI Light" w:cs="Segoe UI Light"/>
+          <w:lang w:val="nl-NL"/>
+        </w:rPr>
+        <w:t>Om de implementatie van de containers te controleren gaan wij een test uitvoeren waarbij wordt gekeken of de rest van het programma hetzelfde resultaat levert op basis van de RGBImageStudent en de IntensityImageStudent klasse als met de default klasse.</w:t>
+      </w:r>
+    </w:p>
+    <w:p>
+      <w:pPr>
+        <w:rPr>
+          <w:rFonts w:ascii="Segoe UI Light" w:hAnsi="Segoe UI Light" w:cs="Segoe UI Light"/>
+          <w:lang w:val="nl-NL"/>
+        </w:rPr>
+      </w:pPr>
+      <w:r>
+        <w:rPr>
+          <w:rFonts w:ascii="Segoe UI Light" w:hAnsi="Segoe UI Light" w:cs="Segoe UI Light"/>
+          <w:lang w:val="nl-NL"/>
+        </w:rPr>
+        <w:t xml:space="preserve">Verder willen wij ook de snelheid van de applicatie testen door vanaf de DLL een plaatje uit de testset 1000x te processen en de snelheid en geheugenverbruik ervan te monitoren en </w:t>
       </w:r>
       <w:r>
         <w:rPr>
@@ -2362,10 +1821,11 @@
         <w:docPartUnique/>
       </w:docPartObj>
     </w:sdtPr>
+    <w:sdtEndPr/>
     <w:sdtContent>
       <w:p>
         <w:pPr>
-          <w:pStyle w:val="Voettekst"/>
+          <w:pStyle w:val="Footer"/>
           <w:jc w:val="right"/>
         </w:pPr>
         <w:r>
@@ -2391,7 +1851,7 @@
   </w:sdt>
   <w:p>
     <w:pPr>
-      <w:pStyle w:val="Voettekst"/>
+      <w:pStyle w:val="Footer"/>
     </w:pPr>
   </w:p>
 </w:ftr>
@@ -2431,7 +1891,7 @@
     <w:lvl w:ilvl="0">
       <w:start w:val="1"/>
       <w:numFmt w:val="decimal"/>
-      <w:pStyle w:val="Kop1"/>
+      <w:pStyle w:val="Heading1"/>
       <w:lvlText w:val="%1."/>
       <w:lvlJc w:val="left"/>
       <w:pPr>
@@ -2444,7 +1904,7 @@
     <w:lvl w:ilvl="1">
       <w:start w:val="1"/>
       <w:numFmt w:val="decimal"/>
-      <w:pStyle w:val="Kop2"/>
+      <w:pStyle w:val="Heading2"/>
       <w:lvlText w:val="%1.%2."/>
       <w:lvlJc w:val="left"/>
       <w:pPr>
@@ -3060,7 +2520,7 @@
     <w:lsdException w:name="Hashtag" w:semiHidden="1" w:unhideWhenUsed="1"/>
     <w:lsdException w:name="Unresolved Mention" w:semiHidden="1" w:unhideWhenUsed="1"/>
   </w:latentStyles>
-  <w:style w:type="paragraph" w:default="1" w:styleId="Standaard">
+  <w:style w:type="paragraph" w:default="1" w:styleId="Normal">
     <w:name w:val="Normal"/>
     <w:qFormat/>
     <w:rsid w:val="00DE73A8"/>
@@ -3072,11 +2532,11 @@
       <w:sz w:val="20"/>
     </w:rPr>
   </w:style>
-  <w:style w:type="paragraph" w:styleId="Kop1">
+  <w:style w:type="paragraph" w:styleId="Heading1">
     <w:name w:val="heading 1"/>
-    <w:basedOn w:val="Standaard"/>
-    <w:next w:val="Standaard"/>
-    <w:link w:val="Kop1Char"/>
+    <w:basedOn w:val="Normal"/>
+    <w:next w:val="Normal"/>
+    <w:link w:val="Heading1Char"/>
     <w:uiPriority w:val="9"/>
     <w:qFormat/>
     <w:rsid w:val="00AA4E13"/>
@@ -3099,11 +2559,11 @@
       <w:szCs w:val="28"/>
     </w:rPr>
   </w:style>
-  <w:style w:type="paragraph" w:styleId="Kop2">
+  <w:style w:type="paragraph" w:styleId="Heading2">
     <w:name w:val="heading 2"/>
-    <w:basedOn w:val="Standaard"/>
-    <w:next w:val="Standaard"/>
-    <w:link w:val="Kop2Char"/>
+    <w:basedOn w:val="Normal"/>
+    <w:next w:val="Normal"/>
+    <w:link w:val="Heading2Char"/>
     <w:uiPriority w:val="9"/>
     <w:unhideWhenUsed/>
     <w:qFormat/>
@@ -3127,11 +2587,11 @@
       <w:szCs w:val="26"/>
     </w:rPr>
   </w:style>
-  <w:style w:type="paragraph" w:styleId="Kop3">
+  <w:style w:type="paragraph" w:styleId="Heading3">
     <w:name w:val="heading 3"/>
-    <w:basedOn w:val="Standaard"/>
-    <w:next w:val="Standaard"/>
-    <w:link w:val="Kop3Char"/>
+    <w:basedOn w:val="Normal"/>
+    <w:next w:val="Normal"/>
+    <w:link w:val="Heading3Char"/>
     <w:uiPriority w:val="9"/>
     <w:semiHidden/>
     <w:unhideWhenUsed/>
@@ -3151,11 +2611,11 @@
       <w:color w:val="C00000"/>
     </w:rPr>
   </w:style>
-  <w:style w:type="paragraph" w:styleId="Kop4">
+  <w:style w:type="paragraph" w:styleId="Heading4">
     <w:name w:val="heading 4"/>
-    <w:basedOn w:val="Standaard"/>
-    <w:next w:val="Standaard"/>
-    <w:link w:val="Kop4Char"/>
+    <w:basedOn w:val="Normal"/>
+    <w:next w:val="Normal"/>
+    <w:link w:val="Heading4Char"/>
     <w:uiPriority w:val="9"/>
     <w:semiHidden/>
     <w:unhideWhenUsed/>
@@ -3176,11 +2636,11 @@
       <w:color w:val="4F81BD" w:themeColor="accent1"/>
     </w:rPr>
   </w:style>
-  <w:style w:type="paragraph" w:styleId="Kop5">
+  <w:style w:type="paragraph" w:styleId="Heading5">
     <w:name w:val="heading 5"/>
-    <w:basedOn w:val="Standaard"/>
-    <w:next w:val="Standaard"/>
-    <w:link w:val="Kop5Char"/>
+    <w:basedOn w:val="Normal"/>
+    <w:next w:val="Normal"/>
+    <w:link w:val="Heading5Char"/>
     <w:uiPriority w:val="9"/>
     <w:semiHidden/>
     <w:unhideWhenUsed/>
@@ -3197,11 +2657,11 @@
       <w:color w:val="243F60" w:themeColor="accent1" w:themeShade="7F"/>
     </w:rPr>
   </w:style>
-  <w:style w:type="paragraph" w:styleId="Kop6">
+  <w:style w:type="paragraph" w:styleId="Heading6">
     <w:name w:val="heading 6"/>
-    <w:basedOn w:val="Standaard"/>
-    <w:next w:val="Standaard"/>
-    <w:link w:val="Kop6Char"/>
+    <w:basedOn w:val="Normal"/>
+    <w:next w:val="Normal"/>
+    <w:link w:val="Heading6Char"/>
     <w:uiPriority w:val="9"/>
     <w:semiHidden/>
     <w:unhideWhenUsed/>
@@ -3220,11 +2680,11 @@
       <w:color w:val="243F60" w:themeColor="accent1" w:themeShade="7F"/>
     </w:rPr>
   </w:style>
-  <w:style w:type="paragraph" w:styleId="Kop7">
+  <w:style w:type="paragraph" w:styleId="Heading7">
     <w:name w:val="heading 7"/>
-    <w:basedOn w:val="Standaard"/>
-    <w:next w:val="Standaard"/>
-    <w:link w:val="Kop7Char"/>
+    <w:basedOn w:val="Normal"/>
+    <w:next w:val="Normal"/>
+    <w:link w:val="Heading7Char"/>
     <w:uiPriority w:val="9"/>
     <w:semiHidden/>
     <w:unhideWhenUsed/>
@@ -3243,11 +2703,11 @@
       <w:color w:val="404040" w:themeColor="text1" w:themeTint="BF"/>
     </w:rPr>
   </w:style>
-  <w:style w:type="paragraph" w:styleId="Kop8">
+  <w:style w:type="paragraph" w:styleId="Heading8">
     <w:name w:val="heading 8"/>
-    <w:basedOn w:val="Standaard"/>
-    <w:next w:val="Standaard"/>
-    <w:link w:val="Kop8Char"/>
+    <w:basedOn w:val="Normal"/>
+    <w:next w:val="Normal"/>
+    <w:link w:val="Heading8Char"/>
     <w:uiPriority w:val="9"/>
     <w:semiHidden/>
     <w:unhideWhenUsed/>
@@ -3265,11 +2725,11 @@
       <w:szCs w:val="20"/>
     </w:rPr>
   </w:style>
-  <w:style w:type="paragraph" w:styleId="Kop9">
+  <w:style w:type="paragraph" w:styleId="Heading9">
     <w:name w:val="heading 9"/>
-    <w:basedOn w:val="Standaard"/>
-    <w:next w:val="Standaard"/>
-    <w:link w:val="Kop9Char"/>
+    <w:basedOn w:val="Normal"/>
+    <w:next w:val="Normal"/>
+    <w:link w:val="Heading9Char"/>
     <w:uiPriority w:val="9"/>
     <w:semiHidden/>
     <w:unhideWhenUsed/>
@@ -3289,13 +2749,13 @@
       <w:szCs w:val="20"/>
     </w:rPr>
   </w:style>
-  <w:style w:type="character" w:default="1" w:styleId="Standaardalinea-lettertype">
+  <w:style w:type="character" w:default="1" w:styleId="DefaultParagraphFont">
     <w:name w:val="Default Paragraph Font"/>
     <w:uiPriority w:val="1"/>
     <w:semiHidden/>
     <w:unhideWhenUsed/>
   </w:style>
-  <w:style w:type="table" w:default="1" w:styleId="Standaardtabel">
+  <w:style w:type="table" w:default="1" w:styleId="TableNormal">
     <w:name w:val="Normal Table"/>
     <w:uiPriority w:val="99"/>
     <w:semiHidden/>
@@ -3310,16 +2770,16 @@
       </w:tblCellMar>
     </w:tblPr>
   </w:style>
-  <w:style w:type="numbering" w:default="1" w:styleId="Geenlijst">
+  <w:style w:type="numbering" w:default="1" w:styleId="NoList">
     <w:name w:val="No List"/>
     <w:uiPriority w:val="99"/>
     <w:semiHidden/>
     <w:unhideWhenUsed/>
   </w:style>
-  <w:style w:type="character" w:customStyle="1" w:styleId="Kop1Char">
-    <w:name w:val="Kop 1 Char"/>
-    <w:basedOn w:val="Standaardalinea-lettertype"/>
-    <w:link w:val="Kop1"/>
+  <w:style w:type="character" w:customStyle="1" w:styleId="Heading1Char">
+    <w:name w:val="Heading 1 Char"/>
+    <w:basedOn w:val="DefaultParagraphFont"/>
+    <w:link w:val="Heading1"/>
     <w:uiPriority w:val="9"/>
     <w:rsid w:val="00AA4E13"/>
     <w:rPr>
@@ -3331,10 +2791,10 @@
       <w:szCs w:val="28"/>
     </w:rPr>
   </w:style>
-  <w:style w:type="character" w:customStyle="1" w:styleId="Kop2Char">
-    <w:name w:val="Kop 2 Char"/>
-    <w:basedOn w:val="Standaardalinea-lettertype"/>
-    <w:link w:val="Kop2"/>
+  <w:style w:type="character" w:customStyle="1" w:styleId="Heading2Char">
+    <w:name w:val="Heading 2 Char"/>
+    <w:basedOn w:val="DefaultParagraphFont"/>
+    <w:link w:val="Heading2"/>
     <w:uiPriority w:val="9"/>
     <w:rsid w:val="00AA4E13"/>
     <w:rPr>
@@ -3346,10 +2806,10 @@
       <w:szCs w:val="26"/>
     </w:rPr>
   </w:style>
-  <w:style w:type="character" w:customStyle="1" w:styleId="Kop3Char">
-    <w:name w:val="Kop 3 Char"/>
-    <w:basedOn w:val="Standaardalinea-lettertype"/>
-    <w:link w:val="Kop3"/>
+  <w:style w:type="character" w:customStyle="1" w:styleId="Heading3Char">
+    <w:name w:val="Heading 3 Char"/>
+    <w:basedOn w:val="DefaultParagraphFont"/>
+    <w:link w:val="Heading3"/>
     <w:uiPriority w:val="9"/>
     <w:semiHidden/>
     <w:rsid w:val="00DE73A8"/>
@@ -3361,10 +2821,10 @@
       <w:sz w:val="20"/>
     </w:rPr>
   </w:style>
-  <w:style w:type="character" w:customStyle="1" w:styleId="Kop4Char">
-    <w:name w:val="Kop 4 Char"/>
-    <w:basedOn w:val="Standaardalinea-lettertype"/>
-    <w:link w:val="Kop4"/>
+  <w:style w:type="character" w:customStyle="1" w:styleId="Heading4Char">
+    <w:name w:val="Heading 4 Char"/>
+    <w:basedOn w:val="DefaultParagraphFont"/>
+    <w:link w:val="Heading4"/>
     <w:uiPriority w:val="9"/>
     <w:semiHidden/>
     <w:rsid w:val="00DE73A8"/>
@@ -3378,10 +2838,10 @@
       <w:sz w:val="20"/>
     </w:rPr>
   </w:style>
-  <w:style w:type="character" w:customStyle="1" w:styleId="Kop5Char">
-    <w:name w:val="Kop 5 Char"/>
-    <w:basedOn w:val="Standaardalinea-lettertype"/>
-    <w:link w:val="Kop5"/>
+  <w:style w:type="character" w:customStyle="1" w:styleId="Heading5Char">
+    <w:name w:val="Heading 5 Char"/>
+    <w:basedOn w:val="DefaultParagraphFont"/>
+    <w:link w:val="Heading5"/>
     <w:uiPriority w:val="9"/>
     <w:semiHidden/>
     <w:rsid w:val="00DE73A8"/>
@@ -3391,10 +2851,10 @@
       <w:sz w:val="20"/>
     </w:rPr>
   </w:style>
-  <w:style w:type="character" w:customStyle="1" w:styleId="Kop6Char">
-    <w:name w:val="Kop 6 Char"/>
-    <w:basedOn w:val="Standaardalinea-lettertype"/>
-    <w:link w:val="Kop6"/>
+  <w:style w:type="character" w:customStyle="1" w:styleId="Heading6Char">
+    <w:name w:val="Heading 6 Char"/>
+    <w:basedOn w:val="DefaultParagraphFont"/>
+    <w:link w:val="Heading6"/>
     <w:uiPriority w:val="9"/>
     <w:semiHidden/>
     <w:rsid w:val="00DE73A8"/>
@@ -3406,10 +2866,10 @@
       <w:sz w:val="20"/>
     </w:rPr>
   </w:style>
-  <w:style w:type="character" w:customStyle="1" w:styleId="Kop7Char">
-    <w:name w:val="Kop 7 Char"/>
-    <w:basedOn w:val="Standaardalinea-lettertype"/>
-    <w:link w:val="Kop7"/>
+  <w:style w:type="character" w:customStyle="1" w:styleId="Heading7Char">
+    <w:name w:val="Heading 7 Char"/>
+    <w:basedOn w:val="DefaultParagraphFont"/>
+    <w:link w:val="Heading7"/>
     <w:uiPriority w:val="9"/>
     <w:semiHidden/>
     <w:rsid w:val="00DE73A8"/>
@@ -3421,10 +2881,10 @@
       <w:sz w:val="20"/>
     </w:rPr>
   </w:style>
-  <w:style w:type="character" w:customStyle="1" w:styleId="Kop8Char">
-    <w:name w:val="Kop 8 Char"/>
-    <w:basedOn w:val="Standaardalinea-lettertype"/>
-    <w:link w:val="Kop8"/>
+  <w:style w:type="character" w:customStyle="1" w:styleId="Heading8Char">
+    <w:name w:val="Heading 8 Char"/>
+    <w:basedOn w:val="DefaultParagraphFont"/>
+    <w:link w:val="Heading8"/>
     <w:uiPriority w:val="9"/>
     <w:semiHidden/>
     <w:rsid w:val="00DE73A8"/>
@@ -3435,10 +2895,10 @@
       <w:szCs w:val="20"/>
     </w:rPr>
   </w:style>
-  <w:style w:type="character" w:customStyle="1" w:styleId="Kop9Char">
-    <w:name w:val="Kop 9 Char"/>
-    <w:basedOn w:val="Standaardalinea-lettertype"/>
-    <w:link w:val="Kop9"/>
+  <w:style w:type="character" w:customStyle="1" w:styleId="Heading9Char">
+    <w:name w:val="Heading 9 Char"/>
+    <w:basedOn w:val="DefaultParagraphFont"/>
+    <w:link w:val="Heading9"/>
     <w:uiPriority w:val="9"/>
     <w:semiHidden/>
     <w:rsid w:val="00DE73A8"/>
@@ -3451,11 +2911,11 @@
       <w:szCs w:val="20"/>
     </w:rPr>
   </w:style>
-  <w:style w:type="paragraph" w:styleId="Titel">
+  <w:style w:type="paragraph" w:styleId="Title">
     <w:name w:val="Title"/>
-    <w:basedOn w:val="Standaard"/>
-    <w:next w:val="Standaard"/>
-    <w:link w:val="TitelChar"/>
+    <w:basedOn w:val="Normal"/>
+    <w:next w:val="Normal"/>
+    <w:link w:val="TitleChar"/>
     <w:uiPriority w:val="10"/>
     <w:qFormat/>
     <w:rsid w:val="009F6A22"/>
@@ -3478,10 +2938,10 @@
       <w:szCs w:val="52"/>
     </w:rPr>
   </w:style>
-  <w:style w:type="character" w:customStyle="1" w:styleId="TitelChar">
-    <w:name w:val="Titel Char"/>
-    <w:basedOn w:val="Standaardalinea-lettertype"/>
-    <w:link w:val="Titel"/>
+  <w:style w:type="character" w:customStyle="1" w:styleId="TitleChar">
+    <w:name w:val="Title Char"/>
+    <w:basedOn w:val="DefaultParagraphFont"/>
+    <w:link w:val="Title"/>
     <w:uiPriority w:val="10"/>
     <w:rsid w:val="009F6A22"/>
     <w:rPr>
@@ -3494,11 +2954,11 @@
       <w:szCs w:val="52"/>
     </w:rPr>
   </w:style>
-  <w:style w:type="paragraph" w:styleId="Ondertitel">
+  <w:style w:type="paragraph" w:styleId="Subtitle">
     <w:name w:val="Subtitle"/>
-    <w:basedOn w:val="Standaard"/>
-    <w:next w:val="Standaard"/>
-    <w:link w:val="OndertitelChar"/>
+    <w:basedOn w:val="Normal"/>
+    <w:next w:val="Normal"/>
+    <w:link w:val="SubtitleChar"/>
     <w:uiPriority w:val="11"/>
     <w:qFormat/>
     <w:rsid w:val="00DE73A8"/>
@@ -3520,10 +2980,10 @@
       <w:szCs w:val="24"/>
     </w:rPr>
   </w:style>
-  <w:style w:type="character" w:customStyle="1" w:styleId="OndertitelChar">
-    <w:name w:val="Ondertitel Char"/>
-    <w:basedOn w:val="Standaardalinea-lettertype"/>
-    <w:link w:val="Ondertitel"/>
+  <w:style w:type="character" w:customStyle="1" w:styleId="SubtitleChar">
+    <w:name w:val="Subtitle Char"/>
+    <w:basedOn w:val="DefaultParagraphFont"/>
+    <w:link w:val="Subtitle"/>
     <w:uiPriority w:val="11"/>
     <w:rsid w:val="00DE73A8"/>
     <w:rPr>
@@ -3537,7 +2997,7 @@
       <w:szCs w:val="24"/>
     </w:rPr>
   </w:style>
-  <w:style w:type="character" w:styleId="Zwaar">
+  <w:style w:type="character" w:styleId="Strong">
     <w:name w:val="Strong"/>
     <w:uiPriority w:val="22"/>
     <w:qFormat/>
@@ -3547,7 +3007,7 @@
       <w:bCs/>
     </w:rPr>
   </w:style>
-  <w:style w:type="character" w:styleId="Nadruk">
+  <w:style w:type="character" w:styleId="Emphasis">
     <w:name w:val="Emphasis"/>
     <w:uiPriority w:val="20"/>
     <w:qFormat/>
@@ -3557,9 +3017,9 @@
       <w:iCs/>
     </w:rPr>
   </w:style>
-  <w:style w:type="paragraph" w:styleId="Geenafstand">
+  <w:style w:type="paragraph" w:styleId="NoSpacing">
     <w:name w:val="No Spacing"/>
-    <w:basedOn w:val="Standaard"/>
+    <w:basedOn w:val="Normal"/>
     <w:uiPriority w:val="1"/>
     <w:qFormat/>
     <w:rsid w:val="00DE73A8"/>
@@ -3567,9 +3027,9 @@
       <w:spacing w:after="0" w:line="240" w:lineRule="auto"/>
     </w:pPr>
   </w:style>
-  <w:style w:type="paragraph" w:styleId="Lijstalinea">
+  <w:style w:type="paragraph" w:styleId="ListParagraph">
     <w:name w:val="List Paragraph"/>
-    <w:basedOn w:val="Standaard"/>
+    <w:basedOn w:val="Normal"/>
     <w:uiPriority w:val="34"/>
     <w:qFormat/>
     <w:rsid w:val="00DE73A8"/>
@@ -3578,11 +3038,11 @@
       <w:contextualSpacing/>
     </w:pPr>
   </w:style>
-  <w:style w:type="paragraph" w:styleId="Citaat">
+  <w:style w:type="paragraph" w:styleId="Quote">
     <w:name w:val="Quote"/>
-    <w:basedOn w:val="Standaard"/>
-    <w:next w:val="Standaard"/>
-    <w:link w:val="CitaatChar"/>
+    <w:basedOn w:val="Normal"/>
+    <w:next w:val="Normal"/>
+    <w:link w:val="QuoteChar"/>
     <w:uiPriority w:val="29"/>
     <w:qFormat/>
     <w:rsid w:val="00DE73A8"/>
@@ -3593,10 +3053,10 @@
       <w:color w:val="000000" w:themeColor="text1"/>
     </w:rPr>
   </w:style>
-  <w:style w:type="character" w:customStyle="1" w:styleId="CitaatChar">
-    <w:name w:val="Citaat Char"/>
-    <w:basedOn w:val="Standaardalinea-lettertype"/>
-    <w:link w:val="Citaat"/>
+  <w:style w:type="character" w:customStyle="1" w:styleId="QuoteChar">
+    <w:name w:val="Quote Char"/>
+    <w:basedOn w:val="DefaultParagraphFont"/>
+    <w:link w:val="Quote"/>
     <w:uiPriority w:val="29"/>
     <w:rsid w:val="00DE73A8"/>
     <w:rPr>
@@ -3607,11 +3067,11 @@
       <w:sz w:val="20"/>
     </w:rPr>
   </w:style>
-  <w:style w:type="paragraph" w:styleId="Duidelijkcitaat">
+  <w:style w:type="paragraph" w:styleId="IntenseQuote">
     <w:name w:val="Intense Quote"/>
-    <w:basedOn w:val="Standaard"/>
-    <w:next w:val="Standaard"/>
-    <w:link w:val="DuidelijkcitaatChar"/>
+    <w:basedOn w:val="Normal"/>
+    <w:next w:val="Normal"/>
+    <w:link w:val="IntenseQuoteChar"/>
     <w:uiPriority w:val="30"/>
     <w:qFormat/>
     <w:rsid w:val="00DE73A8"/>
@@ -3631,10 +3091,10 @@
       <w:color w:val="4F81BD" w:themeColor="accent1"/>
     </w:rPr>
   </w:style>
-  <w:style w:type="character" w:customStyle="1" w:styleId="DuidelijkcitaatChar">
-    <w:name w:val="Duidelijk citaat Char"/>
-    <w:basedOn w:val="Standaardalinea-lettertype"/>
-    <w:link w:val="Duidelijkcitaat"/>
+  <w:style w:type="character" w:customStyle="1" w:styleId="IntenseQuoteChar">
+    <w:name w:val="Intense Quote Char"/>
+    <w:basedOn w:val="DefaultParagraphFont"/>
+    <w:link w:val="IntenseQuote"/>
     <w:uiPriority w:val="30"/>
     <w:rsid w:val="00DE73A8"/>
     <w:rPr>
@@ -3647,7 +3107,7 @@
       <w:sz w:val="20"/>
     </w:rPr>
   </w:style>
-  <w:style w:type="character" w:styleId="Subtielebenadrukking">
+  <w:style w:type="character" w:styleId="SubtleEmphasis">
     <w:name w:val="Subtle Emphasis"/>
     <w:uiPriority w:val="19"/>
     <w:qFormat/>
@@ -3661,7 +3121,7 @@
       <w:sz w:val="20"/>
     </w:rPr>
   </w:style>
-  <w:style w:type="character" w:styleId="Intensievebenadrukking">
+  <w:style w:type="character" w:styleId="IntenseEmphasis">
     <w:name w:val="Intense Emphasis"/>
     <w:uiPriority w:val="21"/>
     <w:qFormat/>
@@ -3674,7 +3134,7 @@
       <w:color w:val="4F81BD" w:themeColor="accent1"/>
     </w:rPr>
   </w:style>
-  <w:style w:type="character" w:styleId="Subtieleverwijzing">
+  <w:style w:type="character" w:styleId="SubtleReference">
     <w:name w:val="Subtle Reference"/>
     <w:uiPriority w:val="31"/>
     <w:qFormat/>
@@ -3685,7 +3145,7 @@
       <w:u w:val="single"/>
     </w:rPr>
   </w:style>
-  <w:style w:type="character" w:styleId="Intensieveverwijzing">
+  <w:style w:type="character" w:styleId="IntenseReference">
     <w:name w:val="Intense Reference"/>
     <w:uiPriority w:val="32"/>
     <w:qFormat/>
@@ -3699,7 +3159,7 @@
       <w:u w:val="single"/>
     </w:rPr>
   </w:style>
-  <w:style w:type="character" w:styleId="Titelvanboek">
+  <w:style w:type="character" w:styleId="BookTitle">
     <w:name w:val="Book Title"/>
     <w:uiPriority w:val="33"/>
     <w:qFormat/>
@@ -3711,10 +3171,10 @@
       <w:spacing w:val="5"/>
     </w:rPr>
   </w:style>
-  <w:style w:type="paragraph" w:styleId="Kopvaninhoudsopgave">
+  <w:style w:type="paragraph" w:styleId="TOCHeading">
     <w:name w:val="TOC Heading"/>
-    <w:basedOn w:val="Kop1"/>
-    <w:next w:val="Standaard"/>
+    <w:basedOn w:val="Heading1"/>
+    <w:next w:val="Normal"/>
     <w:uiPriority w:val="39"/>
     <w:unhideWhenUsed/>
     <w:qFormat/>
@@ -3730,10 +3190,10 @@
       <w:color w:val="365F91" w:themeColor="accent1" w:themeShade="BF"/>
     </w:rPr>
   </w:style>
-  <w:style w:type="paragraph" w:styleId="Inhopg2">
+  <w:style w:type="paragraph" w:styleId="TOC2">
     <w:name w:val="toc 2"/>
-    <w:basedOn w:val="Standaard"/>
-    <w:next w:val="Standaard"/>
+    <w:basedOn w:val="Normal"/>
+    <w:next w:val="Normal"/>
     <w:autoRedefine/>
     <w:uiPriority w:val="39"/>
     <w:unhideWhenUsed/>
@@ -3745,7 +3205,7 @@
   </w:style>
   <w:style w:type="character" w:styleId="Hyperlink">
     <w:name w:val="Hyperlink"/>
-    <w:basedOn w:val="Standaardalinea-lettertype"/>
+    <w:basedOn w:val="DefaultParagraphFont"/>
     <w:uiPriority w:val="99"/>
     <w:unhideWhenUsed/>
     <w:rsid w:val="009F6A22"/>
@@ -3754,10 +3214,10 @@
       <w:u w:val="single"/>
     </w:rPr>
   </w:style>
-  <w:style w:type="paragraph" w:styleId="Koptekst">
+  <w:style w:type="paragraph" w:styleId="Header">
     <w:name w:val="header"/>
-    <w:basedOn w:val="Standaard"/>
-    <w:link w:val="KoptekstChar"/>
+    <w:basedOn w:val="Normal"/>
+    <w:link w:val="HeaderChar"/>
     <w:uiPriority w:val="99"/>
     <w:unhideWhenUsed/>
     <w:rsid w:val="00520B5B"/>
@@ -3769,10 +3229,10 @@
       <w:spacing w:after="0" w:line="240" w:lineRule="auto"/>
     </w:pPr>
   </w:style>
-  <w:style w:type="character" w:customStyle="1" w:styleId="KoptekstChar">
-    <w:name w:val="Koptekst Char"/>
-    <w:basedOn w:val="Standaardalinea-lettertype"/>
-    <w:link w:val="Koptekst"/>
+  <w:style w:type="character" w:customStyle="1" w:styleId="HeaderChar">
+    <w:name w:val="Header Char"/>
+    <w:basedOn w:val="DefaultParagraphFont"/>
+    <w:link w:val="Header"/>
     <w:uiPriority w:val="99"/>
     <w:rsid w:val="00520B5B"/>
     <w:rPr>
@@ -3780,10 +3240,10 @@
       <w:sz w:val="20"/>
     </w:rPr>
   </w:style>
-  <w:style w:type="paragraph" w:styleId="Voettekst">
+  <w:style w:type="paragraph" w:styleId="Footer">
     <w:name w:val="footer"/>
-    <w:basedOn w:val="Standaard"/>
-    <w:link w:val="VoettekstChar"/>
+    <w:basedOn w:val="Normal"/>
+    <w:link w:val="FooterChar"/>
     <w:uiPriority w:val="99"/>
     <w:unhideWhenUsed/>
     <w:rsid w:val="00520B5B"/>
@@ -3795,10 +3255,10 @@
       <w:spacing w:after="0" w:line="240" w:lineRule="auto"/>
     </w:pPr>
   </w:style>
-  <w:style w:type="character" w:customStyle="1" w:styleId="VoettekstChar">
-    <w:name w:val="Voettekst Char"/>
-    <w:basedOn w:val="Standaardalinea-lettertype"/>
-    <w:link w:val="Voettekst"/>
+  <w:style w:type="character" w:customStyle="1" w:styleId="FooterChar">
+    <w:name w:val="Footer Char"/>
+    <w:basedOn w:val="DefaultParagraphFont"/>
+    <w:link w:val="Footer"/>
     <w:uiPriority w:val="99"/>
     <w:rsid w:val="00520B5B"/>
     <w:rPr>
@@ -4099,7 +3559,7 @@
 </file>
 
 <file path=customXml/itemProps1.xml><?xml version="1.0" encoding="utf-8"?>
-<ds:datastoreItem xmlns:ds="http://schemas.openxmlformats.org/officeDocument/2006/customXml" ds:itemID="{9E774E97-CFE6-46D6-BEAC-3CCC2C5EFFD4}">
+<ds:datastoreItem xmlns:ds="http://schemas.openxmlformats.org/officeDocument/2006/customXml" ds:itemID="{95393A0F-0CC3-45EB-9225-644CDD82B4D7}">
   <ds:schemaRefs>
     <ds:schemaRef ds:uri="http://schemas.openxmlformats.org/officeDocument/2006/bibliography"/>
   </ds:schemaRefs>

</xml_diff>